<commit_message>
hardware UNIV 3.2.1.x revision 2
</commit_message>
<xml_diff>
--- a/Hardware_UNIV_3.2.1.x/univ_3-2-1-x-label.docx
+++ b/Hardware_UNIV_3.2.1.x/univ_3-2-1-x-label.docx
@@ -2,10 +2,11 @@
 <file path=word/document.xml><?xml version="1.0" encoding="utf-8"?>
 <w:document xmlns:wpc="http://schemas.microsoft.com/office/word/2010/wordprocessingCanvas" xmlns:mc="http://schemas.openxmlformats.org/markup-compatibility/2006" xmlns:o="urn:schemas-microsoft-com:office:office" xmlns:r="http://schemas.openxmlformats.org/officeDocument/2006/relationships" xmlns:m="http://schemas.openxmlformats.org/officeDocument/2006/math" xmlns:v="urn:schemas-microsoft-com:vml" xmlns:wp14="http://schemas.microsoft.com/office/word/2010/wordprocessingDrawing" xmlns:wp="http://schemas.openxmlformats.org/drawingml/2006/wordprocessingDrawing" xmlns:w10="urn:schemas-microsoft-com:office:word" xmlns:w="http://schemas.openxmlformats.org/wordprocessingml/2006/main" xmlns:w14="http://schemas.microsoft.com/office/word/2010/wordml" xmlns:wpg="http://schemas.microsoft.com/office/word/2010/wordprocessingGroup" xmlns:wpi="http://schemas.microsoft.com/office/word/2010/wordprocessingInk" xmlns:wne="http://schemas.microsoft.com/office/word/2006/wordml" xmlns:wps="http://schemas.microsoft.com/office/word/2010/wordprocessingShape" mc:Ignorable="w14 wp14">
   <w:body>
+    <w:p/>
     <w:tbl>
       <w:tblPr>
         <w:tblStyle w:val="TableGrid"/>
-        <w:tblW w:w="5670" w:type="dxa"/>
+        <w:tblW w:w="5613" w:type="dxa"/>
         <w:jc w:val="center"/>
         <w:tblBorders>
           <w:top w:val="dotted" w:sz="2" w:space="0" w:color="BFBFBF" w:themeColor="background1" w:themeShade="BF"/>
@@ -23,16 +24,22 @@
         <w:tblLook w:val="04A0" w:firstRow="1" w:lastRow="0" w:firstColumn="1" w:lastColumn="0" w:noHBand="0" w:noVBand="1"/>
       </w:tblPr>
       <w:tblGrid>
-        <w:gridCol w:w="5670"/>
+        <w:gridCol w:w="5613"/>
       </w:tblGrid>
       <w:tr>
         <w:trPr>
-          <w:trHeight w:hRule="exact" w:val="2268"/>
+          <w:trHeight w:hRule="exact" w:val="2211"/>
           <w:jc w:val="center"/>
         </w:trPr>
         <w:tc>
           <w:tcPr>
-            <w:tcW w:w="5670" w:type="dxa"/>
+            <w:tcW w:w="1531" w:type="dxa"/>
+            <w:tcBorders>
+              <w:top w:val="single" w:sz="4" w:space="0" w:color="D9D9D9" w:themeColor="background1" w:themeShade="D9"/>
+              <w:left w:val="single" w:sz="4" w:space="0" w:color="D9D9D9" w:themeColor="background1" w:themeShade="D9"/>
+              <w:bottom w:val="single" w:sz="4" w:space="0" w:color="D9D9D9" w:themeColor="background1" w:themeShade="D9"/>
+              <w:right w:val="single" w:sz="4" w:space="0" w:color="D9D9D9" w:themeColor="background1" w:themeShade="D9"/>
+            </w:tcBorders>
             <w:vAlign w:val="center"/>
           </w:tcPr>
           <w:tbl>
@@ -84,7 +91,7 @@
                       <w:lang w:val="en-GB" w:eastAsia="en-GB"/>
                     </w:rPr>
                     <w:drawing>
-                      <wp:inline distT="0" distB="0" distL="0" distR="0" wp14:anchorId="55D68E0B" wp14:editId="23142AD1">
+                      <wp:inline distT="0" distB="0" distL="0" distR="0" wp14:anchorId="670F7D5A" wp14:editId="5848D3B0">
                         <wp:extent cx="3456000" cy="144000"/>
                         <wp:effectExtent l="0" t="0" r="0" b="8890"/>
                         <wp:docPr id="69" name="Picture 69"/>
@@ -222,7 +229,7 @@
                             <w:lang w:val="en-GB" w:eastAsia="en-GB"/>
                           </w:rPr>
                           <w:drawing>
-                            <wp:inline distT="0" distB="0" distL="0" distR="0" wp14:anchorId="57BB6034" wp14:editId="4A668148">
+                            <wp:inline distT="0" distB="0" distL="0" distR="0" wp14:anchorId="7CEDF9A6" wp14:editId="508F5907">
                               <wp:extent cx="586800" cy="172829"/>
                               <wp:effectExtent l="0" t="0" r="3810" b="0"/>
                               <wp:docPr id="2" name="Picture 2"/>
@@ -292,7 +299,7 @@
                             <w:lang w:val="en-GB" w:eastAsia="en-GB"/>
                           </w:rPr>
                           <w:drawing>
-                            <wp:inline distT="0" distB="0" distL="0" distR="0" wp14:anchorId="597A918E" wp14:editId="4E2ECBBA">
+                            <wp:inline distT="0" distB="0" distL="0" distR="0" wp14:anchorId="265747F9" wp14:editId="7D70DA8B">
                               <wp:extent cx="180000" cy="189048"/>
                               <wp:effectExtent l="0" t="0" r="0" b="1905"/>
                               <wp:docPr id="3" name="Picture 3"/>
@@ -584,6 +591,15 @@
                           <w:t>250V</w:t>
                         </w:r>
                         <w:proofErr w:type="spellEnd"/>
+                        <w:r>
+                          <w:rPr>
+                            <w:rFonts w:ascii="Verdana" w:hAnsi="Verdana"/>
+                            <w:sz w:val="10"/>
+                            <w:szCs w:val="10"/>
+                            <w:lang w:val="en-GB"/>
+                          </w:rPr>
+                          <w:t xml:space="preserve"> AC</w:t>
+                        </w:r>
                       </w:p>
                     </w:tc>
                   </w:tr>
@@ -748,16 +764,7 @@
                             <w:szCs w:val="10"/>
                             <w:lang w:val="en-GB"/>
                           </w:rPr>
-                          <w:t>0000060</w:t>
-                        </w:r>
-                        <w:r>
-                          <w:rPr>
-                            <w:rFonts w:ascii="Verdana" w:hAnsi="Verdana"/>
-                            <w:sz w:val="10"/>
-                            <w:szCs w:val="10"/>
-                            <w:lang w:val="en-GB"/>
-                          </w:rPr>
-                          <w:t>2</w:t>
+                          <w:t>00000602</w:t>
                         </w:r>
                         <w:r>
                           <w:rPr>
@@ -1005,13 +1012,15 @@
             </w:pPr>
           </w:p>
         </w:tc>
+        <w:bookmarkStart w:id="0" w:name="_GoBack"/>
+        <w:bookmarkEnd w:id="0"/>
       </w:tr>
     </w:tbl>
     <w:p/>
     <w:tbl>
       <w:tblPr>
         <w:tblStyle w:val="TableGrid"/>
-        <w:tblW w:w="5670" w:type="dxa"/>
+        <w:tblW w:w="5613" w:type="dxa"/>
         <w:jc w:val="center"/>
         <w:tblBorders>
           <w:top w:val="dotted" w:sz="2" w:space="0" w:color="BFBFBF" w:themeColor="background1" w:themeShade="BF"/>
@@ -1029,16 +1038,22 @@
         <w:tblLook w:val="04A0" w:firstRow="1" w:lastRow="0" w:firstColumn="1" w:lastColumn="0" w:noHBand="0" w:noVBand="1"/>
       </w:tblPr>
       <w:tblGrid>
-        <w:gridCol w:w="5670"/>
+        <w:gridCol w:w="5613"/>
       </w:tblGrid>
       <w:tr>
         <w:trPr>
-          <w:trHeight w:hRule="exact" w:val="2268"/>
+          <w:trHeight w:hRule="exact" w:val="2211"/>
           <w:jc w:val="center"/>
         </w:trPr>
         <w:tc>
           <w:tcPr>
-            <w:tcW w:w="5670" w:type="dxa"/>
+            <w:tcW w:w="1531" w:type="dxa"/>
+            <w:tcBorders>
+              <w:top w:val="single" w:sz="4" w:space="0" w:color="D9D9D9" w:themeColor="background1" w:themeShade="D9"/>
+              <w:left w:val="single" w:sz="4" w:space="0" w:color="D9D9D9" w:themeColor="background1" w:themeShade="D9"/>
+              <w:bottom w:val="single" w:sz="4" w:space="0" w:color="D9D9D9" w:themeColor="background1" w:themeShade="D9"/>
+              <w:right w:val="single" w:sz="4" w:space="0" w:color="D9D9D9" w:themeColor="background1" w:themeShade="D9"/>
+            </w:tcBorders>
             <w:vAlign w:val="center"/>
           </w:tcPr>
           <w:tbl>
@@ -1090,7 +1105,7 @@
                       <w:lang w:val="en-GB" w:eastAsia="en-GB"/>
                     </w:rPr>
                     <w:drawing>
-                      <wp:inline distT="0" distB="0" distL="0" distR="0" wp14:anchorId="000E6998" wp14:editId="43F59162">
+                      <wp:inline distT="0" distB="0" distL="0" distR="0" wp14:anchorId="4776F40C" wp14:editId="397D3C43">
                         <wp:extent cx="3456000" cy="144000"/>
                         <wp:effectExtent l="0" t="0" r="0" b="8890"/>
                         <wp:docPr id="23" name="Picture 23"/>
@@ -1228,7 +1243,7 @@
                             <w:lang w:val="en-GB" w:eastAsia="en-GB"/>
                           </w:rPr>
                           <w:drawing>
-                            <wp:inline distT="0" distB="0" distL="0" distR="0" wp14:anchorId="138764FF" wp14:editId="4C3A4B4D">
+                            <wp:inline distT="0" distB="0" distL="0" distR="0" wp14:anchorId="147DB042" wp14:editId="34DF8641">
                               <wp:extent cx="582214" cy="172829"/>
                               <wp:effectExtent l="0" t="0" r="8890" b="0"/>
                               <wp:docPr id="18" name="Picture 18"/>
@@ -1298,7 +1313,7 @@
                             <w:lang w:val="en-GB" w:eastAsia="en-GB"/>
                           </w:rPr>
                           <w:drawing>
-                            <wp:inline distT="0" distB="0" distL="0" distR="0" wp14:anchorId="73679971" wp14:editId="68768766">
+                            <wp:inline distT="0" distB="0" distL="0" distR="0" wp14:anchorId="7E2E40E1" wp14:editId="4F7BECB3">
                               <wp:extent cx="180000" cy="189048"/>
                               <wp:effectExtent l="0" t="0" r="0" b="1905"/>
                               <wp:docPr id="19" name="Picture 19"/>
@@ -1613,6 +1628,15 @@
                           <w:t>250V</w:t>
                         </w:r>
                         <w:proofErr w:type="spellEnd"/>
+                        <w:r>
+                          <w:rPr>
+                            <w:rFonts w:ascii="Verdana" w:hAnsi="Verdana"/>
+                            <w:sz w:val="10"/>
+                            <w:szCs w:val="10"/>
+                            <w:lang w:val="en-GB"/>
+                          </w:rPr>
+                          <w:t xml:space="preserve"> AC</w:t>
+                        </w:r>
                       </w:p>
                     </w:tc>
                   </w:tr>
@@ -1695,16 +1719,7 @@
                             <w:szCs w:val="10"/>
                             <w:lang w:val="en-GB"/>
                           </w:rPr>
-                          <w:t>3.2.</w:t>
-                        </w:r>
-                        <w:r>
-                          <w:rPr>
-                            <w:rFonts w:ascii="Verdana" w:hAnsi="Verdana"/>
-                            <w:sz w:val="10"/>
-                            <w:szCs w:val="10"/>
-                            <w:lang w:val="en-GB"/>
-                          </w:rPr>
-                          <w:t>1</w:t>
+                          <w:t>3.2.1</w:t>
                         </w:r>
                         <w:r>
                           <w:rPr>
@@ -1776,19 +1791,8 @@
                             <w:szCs w:val="10"/>
                             <w:lang w:val="en-GB"/>
                           </w:rPr>
-                          <w:t>0000060</w:t>
-                        </w:r>
-                        <w:r>
-                          <w:rPr>
-                            <w:rFonts w:ascii="Verdana" w:hAnsi="Verdana"/>
-                            <w:sz w:val="10"/>
-                            <w:szCs w:val="10"/>
-                            <w:lang w:val="en-GB"/>
-                          </w:rPr>
-                          <w:t>2</w:t>
-                        </w:r>
-                        <w:bookmarkStart w:id="0" w:name="_GoBack"/>
-                        <w:bookmarkEnd w:id="0"/>
+                          <w:t>00000602</w:t>
+                        </w:r>
                         <w:r>
                           <w:rPr>
                             <w:rFonts w:ascii="Verdana" w:hAnsi="Verdana"/>
@@ -2327,7 +2331,6 @@
       <w:lang w:eastAsia="en-US"/>
     </w:rPr>
     <w:tblPr>
-      <w:tblInd w:w="0" w:type="dxa"/>
       <w:tblBorders>
         <w:top w:val="single" w:sz="4" w:space="0" w:color="auto"/>
         <w:left w:val="single" w:sz="4" w:space="0" w:color="auto"/>
@@ -2336,12 +2339,6 @@
         <w:insideH w:val="single" w:sz="4" w:space="0" w:color="auto"/>
         <w:insideV w:val="single" w:sz="4" w:space="0" w:color="auto"/>
       </w:tblBorders>
-      <w:tblCellMar>
-        <w:top w:w="0" w:type="dxa"/>
-        <w:left w:w="108" w:type="dxa"/>
-        <w:bottom w:w="0" w:type="dxa"/>
-        <w:right w:w="108" w:type="dxa"/>
-      </w:tblCellMar>
     </w:tblPr>
   </w:style>
   <w:style w:type="paragraph" w:styleId="BalloonText">
@@ -2657,7 +2654,6 @@
       <w:lang w:eastAsia="en-US"/>
     </w:rPr>
     <w:tblPr>
-      <w:tblInd w:w="0" w:type="dxa"/>
       <w:tblBorders>
         <w:top w:val="single" w:sz="4" w:space="0" w:color="auto"/>
         <w:left w:val="single" w:sz="4" w:space="0" w:color="auto"/>
@@ -2666,12 +2662,6 @@
         <w:insideH w:val="single" w:sz="4" w:space="0" w:color="auto"/>
         <w:insideV w:val="single" w:sz="4" w:space="0" w:color="auto"/>
       </w:tblBorders>
-      <w:tblCellMar>
-        <w:top w:w="0" w:type="dxa"/>
-        <w:left w:w="108" w:type="dxa"/>
-        <w:bottom w:w="0" w:type="dxa"/>
-        <w:right w:w="108" w:type="dxa"/>
-      </w:tblCellMar>
     </w:tblPr>
   </w:style>
   <w:style w:type="paragraph" w:styleId="BalloonText">

</xml_diff>